<commit_message>
Update DL specialisation material.
</commit_message>
<xml_diff>
--- a/Deep Learning Specialisation (DeepLearning.AI)/2. Improving Deep Neural Networks/Quizzes.docx
+++ b/Deep Learning Specialisation (DeepLearning.AI)/2. Improving Deep Neural Networks/Quizzes.docx
@@ -243,7 +243,21 @@
         <w:rPr>
           <w:rFonts w:eastAsiaTheme="minorEastAsia"/>
         </w:rPr>
-        <w:t>. (And hence helps to reduce model overfitting.)</w:t>
+        <w:t>. (And hence helps to red</w:t>
+      </w:r>
+      <w:proofErr w:type="spellStart"/>
+      <w:r>
+        <w:rPr>
+          <w:rFonts w:eastAsiaTheme="minorEastAsia"/>
+        </w:rPr>
+        <w:t>uce</w:t>
+      </w:r>
+      <w:proofErr w:type="spellEnd"/>
+      <w:r>
+        <w:rPr>
+          <w:rFonts w:eastAsiaTheme="minorEastAsia"/>
+        </w:rPr>
+        <w:t xml:space="preserve"> model overfitting.)</w:t>
       </w:r>
     </w:p>
     <w:p>
@@ -2680,7 +2694,15 @@
         </w:numPr>
       </w:pPr>
       <w:r>
-        <w:t xml:space="preserve">Adam combines the advantages of RMSProp and momentum. (Which is why we have two parameters </w:t>
+        <w:t xml:space="preserve">Adam combines the advantages of </w:t>
+      </w:r>
+      <w:proofErr w:type="spellStart"/>
+      <w:r>
+        <w:t>RMSProp</w:t>
+      </w:r>
+      <w:proofErr w:type="spellEnd"/>
+      <w:r>
+        <w:t xml:space="preserve"> and momentum. (Which is why we have two parameters </w:t>
       </w:r>
       <m:oMath>
         <m:sSub>
@@ -2833,31 +2855,7 @@
           <w:rPr>
             <w:rFonts w:ascii="Cambria Math" w:hAnsi="Cambria Math"/>
           </w:rPr>
-          <m:t>=1,</m:t>
-        </m:r>
-        <m:r>
-          <w:rPr>
-            <w:rFonts w:ascii="Cambria Math" w:hAnsi="Cambria Math"/>
-          </w:rPr>
-          <m:t xml:space="preserve"> </m:t>
-        </m:r>
-        <m:r>
-          <w:rPr>
-            <w:rFonts w:ascii="Cambria Math" w:hAnsi="Cambria Math"/>
-          </w:rPr>
-          <m:t>2,</m:t>
-        </m:r>
-        <m:r>
-          <w:rPr>
-            <w:rFonts w:ascii="Cambria Math" w:hAnsi="Cambria Math"/>
-          </w:rPr>
-          <m:t xml:space="preserve"> </m:t>
-        </m:r>
-        <m:r>
-          <w:rPr>
-            <w:rFonts w:ascii="Cambria Math" w:hAnsi="Cambria Math"/>
-          </w:rPr>
-          <m:t>3</m:t>
+          <m:t>=1, 2, 3</m:t>
         </m:r>
       </m:oMath>
       <w:r>
@@ -3099,13 +3097,7 @@
         </w:rPr>
       </w:pPr>
       <w:r>
-        <w:t>True. (</w:t>
-      </w:r>
-      <w:r>
-        <w:t>The choice of some hyperparameters such as the batch size depends on conditions such as hardware and quantity of data.</w:t>
-      </w:r>
-      <w:r>
-        <w:t>)</w:t>
+        <w:t>True. (The choice of some hyperparameters such as the batch size depends on conditions such as hardware and quantity of data.)</w:t>
       </w:r>
     </w:p>
     <w:p>
@@ -3343,7 +3335,21 @@
         <w:rPr>
           <w:rFonts w:eastAsiaTheme="minorEastAsia"/>
         </w:rPr>
-        <w:t>, why do we use epsilon?</w:t>
+        <w:t>, why do we use eps</w:t>
+      </w:r>
+      <w:proofErr w:type="spellStart"/>
+      <w:r>
+        <w:rPr>
+          <w:rFonts w:eastAsiaTheme="minorEastAsia"/>
+        </w:rPr>
+        <w:t>ilon</w:t>
+      </w:r>
+      <w:proofErr w:type="spellEnd"/>
+      <w:r>
+        <w:rPr>
+          <w:rFonts w:eastAsiaTheme="minorEastAsia"/>
+        </w:rPr>
+        <w:t>?</w:t>
       </w:r>
     </w:p>
     <w:p>
@@ -3840,19 +3846,7 @@
               <w:rPr>
                 <w:rFonts w:ascii="Cambria Math" w:eastAsiaTheme="minorEastAsia" w:hAnsi="Cambria Math"/>
               </w:rPr>
-              <m:t>(</m:t>
-            </m:r>
-            <m:r>
-              <w:rPr>
-                <w:rFonts w:ascii="Cambria Math" w:eastAsiaTheme="minorEastAsia" w:hAnsi="Cambria Math"/>
-              </w:rPr>
-              <m:t>l</m:t>
-            </m:r>
-            <m:r>
-              <w:rPr>
-                <w:rFonts w:ascii="Cambria Math" w:eastAsiaTheme="minorEastAsia" w:hAnsi="Cambria Math"/>
-              </w:rPr>
-              <m:t>)</m:t>
+              <m:t>(l)</m:t>
             </m:r>
           </m:sup>
         </m:sSubSup>
@@ -4018,7 +4012,21 @@
         <w:rPr>
           <w:rFonts w:eastAsiaTheme="minorEastAsia"/>
         </w:rPr>
-        <w:t xml:space="preserve"> are estimated using an exponentially weighted average across mini-batches used during training.)</w:t>
+        <w:t xml:space="preserve"> are estimated using an exponentially weighted average across mini-bat</w:t>
+      </w:r>
+      <w:proofErr w:type="spellStart"/>
+      <w:r>
+        <w:rPr>
+          <w:rFonts w:eastAsiaTheme="minorEastAsia"/>
+        </w:rPr>
+        <w:t>ches</w:t>
+      </w:r>
+      <w:proofErr w:type="spellEnd"/>
+      <w:r>
+        <w:rPr>
+          <w:rFonts w:eastAsiaTheme="minorEastAsia"/>
+        </w:rPr>
+        <w:t xml:space="preserve"> used during training.)</w:t>
       </w:r>
     </w:p>
     <w:p>
@@ -4051,9 +4059,6 @@
         <w:t>Running speed. (The running speed is a major factor, especially when working with large datasets.)</w:t>
       </w:r>
     </w:p>
-    <w:p/>
-    <w:p/>
-    <w:p/>
     <w:sectPr>
       <w:pgSz w:w="11906" w:h="16838"/>
       <w:pgMar w:top="1440" w:right="1440" w:bottom="1440" w:left="1440" w:header="708" w:footer="708" w:gutter="0"/>

</xml_diff>